<commit_message>
Added checks to loging and another query to area table
</commit_message>
<xml_diff>
--- a/FYP documentation/Project Diary/Project_Diary_03102017.docx
+++ b/FYP documentation/Project Diary/Project_Diary_03102017.docx
@@ -1744,8 +1744,6 @@
               </w:rPr>
               <w:t>Integration of UI and database</w:t>
             </w:r>
-            <w:bookmarkStart w:id="0" w:name="_GoBack"/>
-            <w:bookmarkEnd w:id="0"/>
           </w:p>
         </w:tc>
         <w:tc>
@@ -2524,6 +2522,8 @@
           <w:szCs w:val="22"/>
         </w:rPr>
       </w:pPr>
+      <w:bookmarkStart w:id="0" w:name="_GoBack"/>
+      <w:bookmarkEnd w:id="0"/>
     </w:p>
     <w:sectPr>
       <w:pgSz w:w="12240" w:h="15840"/>
@@ -5777,7 +5777,7 @@
 </file>
 
 <file path=customXml/itemProps1.xml><?xml version="1.0" encoding="utf-8"?>
-<ds:datastoreItem xmlns:ds="http://schemas.openxmlformats.org/officeDocument/2006/customXml" ds:itemID="{3A44B802-DDC6-496F-8E81-3C5CFEA6035E}">
+<ds:datastoreItem xmlns:ds="http://schemas.openxmlformats.org/officeDocument/2006/customXml" ds:itemID="{8F3AD4E9-407D-405C-9370-CEAD81E631A2}">
   <ds:schemaRefs>
     <ds:schemaRef ds:uri="http://schemas.openxmlformats.org/officeDocument/2006/bibliography"/>
   </ds:schemaRefs>

</xml_diff>